<commit_message>
Revising to keep source font formatting for latin names
</commit_message>
<xml_diff>
--- a/data/word_docs/PSSI Science Project Reporting_Long_Project 2400.docx
+++ b/data/word_docs/PSSI Science Project Reporting_Long_Project 2400.docx
@@ -6080,41 +6080,84 @@
             </w:pPr>
           </w:p>
           <w:p>
-            <w:r>
+            <w:pPr>
+              <w:rPr>
+                <w:rFonts w:ascii="Calibri" w:eastAsia="Yu Mincho" w:hAnsi="Calibri" w:cs="Arial"/>
+              </w:rPr>
+            </w:pPr>
+            <w:r>
+              <w:rPr>
+                <w:rFonts w:ascii="Calibri" w:eastAsia="Yu Mincho" w:hAnsi="Calibri" w:cs="Arial"/>
+                <w:b/>
+                <w:bCs/>
+              </w:rPr>
               <w:lastRenderedPageBreak/>
-              <w:t>Figure 1. D</w:t>
-            </w:r>
-            <w:r>
-              <w:t>irected Acyclic Graph (DAG) of th</w:t>
-            </w:r>
-            <w:r>
+              <w:t>Figure 1.</w:t>
+            </w:r>
+            <w:r>
+              <w:rPr>
+                <w:rFonts w:ascii="Calibri" w:eastAsia="Yu Mincho" w:hAnsi="Calibri" w:cs="Arial"/>
+              </w:rPr>
+              <w:t xml:space="preserve"> Directed Acyclic Graph (DAG) of th</w:t>
+            </w:r>
+            <w:r>
+              <w:rPr>
+                <w:rFonts w:ascii="Calibri" w:eastAsia="Yu Mincho" w:hAnsi="Calibri" w:cs="Arial"/>
+              </w:rPr>
               <w:t xml:space="preserve">e causal web explaining OD results for BKD. Arrows represent </w:t>
             </w:r>
             <w:r>
+              <w:rPr>
+                <w:rFonts w:ascii="Calibri" w:eastAsia="Yu Mincho" w:hAnsi="Calibri" w:cs="Arial"/>
+              </w:rPr>
               <w:t>plausible</w:t>
             </w:r>
             <w:r>
+              <w:rPr>
+                <w:rFonts w:ascii="Calibri" w:eastAsia="Yu Mincho" w:hAnsi="Calibri" w:cs="Arial"/>
+              </w:rPr>
               <w:t xml:space="preserve"> </w:t>
             </w:r>
             <w:r>
+              <w:rPr>
+                <w:rFonts w:ascii="Calibri" w:eastAsia="Yu Mincho" w:hAnsi="Calibri" w:cs="Arial"/>
+              </w:rPr>
               <w:t xml:space="preserve">unidirectional </w:t>
             </w:r>
             <w:r>
+              <w:rPr>
+                <w:rFonts w:ascii="Calibri" w:eastAsia="Yu Mincho" w:hAnsi="Calibri" w:cs="Arial"/>
+              </w:rPr>
               <w:t xml:space="preserve">associations between </w:t>
             </w:r>
             <w:r>
+              <w:rPr>
+                <w:rFonts w:ascii="Calibri" w:eastAsia="Yu Mincho" w:hAnsi="Calibri" w:cs="Arial"/>
+              </w:rPr>
               <w:t xml:space="preserve">factors </w:t>
             </w:r>
             <w:r>
+              <w:rPr>
+                <w:rFonts w:ascii="Calibri" w:eastAsia="Yu Mincho" w:hAnsi="Calibri" w:cs="Arial"/>
+              </w:rPr>
               <w:t>considered for the epidemiological model</w:t>
             </w:r>
             <w:r>
+              <w:rPr>
+                <w:rFonts w:ascii="Calibri" w:eastAsia="Yu Mincho" w:hAnsi="Calibri" w:cs="Arial"/>
+              </w:rPr>
               <w:t xml:space="preserve"> as identified and characterized by the experts panel</w:t>
             </w:r>
             <w:r>
+              <w:rPr>
+                <w:rFonts w:ascii="Calibri" w:eastAsia="Yu Mincho" w:hAnsi="Calibri" w:cs="Arial"/>
+              </w:rPr>
               <w:t xml:space="preserve">. </w:t>
             </w:r>
             <w:r>
+              <w:rPr>
+                <w:rFonts w:ascii="Calibri" w:eastAsia="Yu Mincho" w:hAnsi="Calibri" w:cs="Arial"/>
+              </w:rPr>
               <w:t xml:space="preserve"> </w:t>
             </w:r>
           </w:p>
@@ -6316,56 +6359,114 @@
             </w:pPr>
           </w:p>
           <w:p>
-            <w:r>
+            <w:pPr>
+              <w:rPr>
+                <w:rFonts w:ascii="Calibri" w:eastAsia="Yu Mincho" w:hAnsi="Calibri" w:cs="Arial"/>
+              </w:rPr>
+            </w:pPr>
+            <w:r>
+              <w:rPr>
+                <w:rFonts w:ascii="Calibri" w:eastAsia="Yu Mincho" w:hAnsi="Calibri" w:cs="Arial"/>
+                <w:b/>
+                <w:bCs/>
+              </w:rPr>
               <w:lastRenderedPageBreak/>
-              <w:t>Figure 2. Interaction</w:t>
-            </w:r>
-            <w:r>
-              <w:t xml:space="preserve"> between the effects of Scaled Temperature and BKD Prevalence</w:t>
-            </w:r>
-            <w:r>
+              <w:t>Figure 2.</w:t>
+            </w:r>
+            <w:r>
+              <w:rPr>
+                <w:rFonts w:ascii="Calibri" w:eastAsia="Yu Mincho" w:hAnsi="Calibri" w:cs="Arial"/>
+              </w:rPr>
+              <w:t xml:space="preserve"> Interaction between the effects of Scaled Temperature and BKD Prevalence</w:t>
+            </w:r>
+            <w:r>
+              <w:rPr>
+                <w:rFonts w:ascii="Calibri" w:eastAsia="Yu Mincho" w:hAnsi="Calibri" w:cs="Arial"/>
+              </w:rPr>
               <w:t xml:space="preserve">. </w:t>
             </w:r>
             <w:r>
+              <w:rPr>
+                <w:rFonts w:ascii="Calibri" w:eastAsia="Yu Mincho" w:hAnsi="Calibri" w:cs="Arial"/>
+              </w:rPr>
               <w:t xml:space="preserve">Predicted values are derived from </w:t>
             </w:r>
             <w:r>
+              <w:rPr>
+                <w:rFonts w:ascii="Calibri" w:eastAsia="Yu Mincho" w:hAnsi="Calibri" w:cs="Arial"/>
+              </w:rPr>
               <w:t>our</w:t>
             </w:r>
             <w:r>
+              <w:rPr>
+                <w:rFonts w:ascii="Calibri" w:eastAsia="Yu Mincho" w:hAnsi="Calibri" w:cs="Arial"/>
+              </w:rPr>
               <w:t xml:space="preserve"> linear mixed-effects model accounting for </w:t>
             </w:r>
             <w:r>
+              <w:rPr>
+                <w:rFonts w:ascii="Calibri" w:eastAsia="Yu Mincho" w:hAnsi="Calibri" w:cs="Arial"/>
+              </w:rPr>
               <w:t>year to year variation</w:t>
             </w:r>
             <w:r>
+              <w:rPr>
+                <w:rFonts w:ascii="Calibri" w:eastAsia="Yu Mincho" w:hAnsi="Calibri" w:cs="Arial"/>
+              </w:rPr>
               <w:t xml:space="preserve">. The </w:t>
             </w:r>
             <w:r>
+              <w:rPr>
+                <w:rFonts w:ascii="Calibri" w:eastAsia="Yu Mincho" w:hAnsi="Calibri" w:cs="Arial"/>
+              </w:rPr>
               <w:t>scaled temperature</w:t>
             </w:r>
             <w:r>
+              <w:rPr>
+                <w:rFonts w:ascii="Calibri" w:eastAsia="Yu Mincho" w:hAnsi="Calibri" w:cs="Arial"/>
+              </w:rPr>
               <w:t xml:space="preserve"> is plotted on the x-axis against the </w:t>
             </w:r>
             <w:r>
+              <w:rPr>
+                <w:rFonts w:ascii="Calibri" w:eastAsia="Yu Mincho" w:hAnsi="Calibri" w:cs="Arial"/>
+              </w:rPr>
               <w:t>OD for BKD</w:t>
             </w:r>
             <w:r>
+              <w:rPr>
+                <w:rFonts w:ascii="Calibri" w:eastAsia="Yu Mincho" w:hAnsi="Calibri" w:cs="Arial"/>
+              </w:rPr>
               <w:t xml:space="preserve"> (y-axis), with separate lines representing </w:t>
             </w:r>
             <w:r>
+              <w:rPr>
+                <w:rFonts w:ascii="Calibri" w:eastAsia="Yu Mincho" w:hAnsi="Calibri" w:cs="Arial"/>
+              </w:rPr>
               <w:t>20% (red) and 80% (blue)</w:t>
             </w:r>
             <w:r>
+              <w:rPr>
+                <w:rFonts w:ascii="Calibri" w:eastAsia="Yu Mincho" w:hAnsi="Calibri" w:cs="Arial"/>
+              </w:rPr>
               <w:t xml:space="preserve"> </w:t>
             </w:r>
             <w:r>
+              <w:rPr>
+                <w:rFonts w:ascii="Calibri" w:eastAsia="Yu Mincho" w:hAnsi="Calibri" w:cs="Arial"/>
+              </w:rPr>
               <w:t>BKD prevalence in the returning population</w:t>
             </w:r>
             <w:r>
+              <w:rPr>
+                <w:rFonts w:ascii="Calibri" w:eastAsia="Yu Mincho" w:hAnsi="Calibri" w:cs="Arial"/>
+              </w:rPr>
               <w:t>. Shaded regions of corresponding colours represent 95% confidence intervals</w:t>
             </w:r>
             <w:r>
+              <w:rPr>
+                <w:rFonts w:ascii="Calibri" w:eastAsia="Yu Mincho" w:hAnsi="Calibri" w:cs="Arial"/>
+              </w:rPr>
               <w:t>.</w:t>
             </w:r>
           </w:p>
@@ -9774,7 +9875,6 @@
     <w:sig w:usb0="E4002EFF" w:usb1="C200247B" w:usb2="00000009" w:usb3="00000000" w:csb0="000001FF" w:csb1="00000000"/>
   </w:font>
   <w:font w:name="Yu Mincho">
-    <w:altName w:val="游明朝"/>
     <w:charset w:val="80"/>
     <w:family w:val="roman"/>
     <w:pitch w:val="variable"/>
@@ -9795,7 +9895,6 @@
     <w:sig w:usb0="E4002EFF" w:usb1="C200247B" w:usb2="00000009" w:usb3="00000000" w:csb0="000001FF" w:csb1="00000000"/>
   </w:font>
   <w:font w:name="Yu Gothic Light">
-    <w:altName w:val="游ゴシック Light"/>
     <w:panose1 w:val="020B0300000000000000"/>
     <w:charset w:val="80"/>
     <w:family w:val="swiss"/>
@@ -9865,7 +9964,6 @@
     <w:rsid w:val="00357DE3"/>
     <w:rsid w:val="0037004D"/>
     <w:rsid w:val="00383B81"/>
-    <w:rsid w:val="003D592B"/>
     <w:rsid w:val="003E5B78"/>
     <w:rsid w:val="00425B5E"/>
     <w:rsid w:val="0047065E"/>
@@ -9882,7 +9980,6 @@
     <w:rsid w:val="00917904"/>
     <w:rsid w:val="0095000D"/>
     <w:rsid w:val="0097270C"/>
-    <w:rsid w:val="0098495D"/>
     <w:rsid w:val="0099637D"/>
     <w:rsid w:val="00A5228D"/>
     <w:rsid w:val="00A71872"/>
@@ -10754,15 +10851,6 @@
 </file>
 
 <file path=customXml/item1.xml><?xml version="1.0" encoding="utf-8"?>
-<?mso-contentType ?>
-<FormTemplates xmlns="http://schemas.microsoft.com/sharepoint/v3/contenttype/forms">
-  <Display>DocumentLibraryForm</Display>
-  <Edit>DocumentLibraryForm</Edit>
-  <New>DocumentLibraryForm</New>
-</FormTemplates>
-</file>
-
-<file path=customXml/item2.xml><?xml version="1.0" encoding="utf-8"?>
 <ct:contentTypeSchema xmlns:ct="http://schemas.microsoft.com/office/2006/metadata/contentType" xmlns:ma="http://schemas.microsoft.com/office/2006/metadata/properties/metaAttributes" ct:_="" ma:_="" ma:contentTypeName="Document" ma:contentTypeID="0x01010061C374DCBC74724F8F9F44A4072F6AF4" ma:contentTypeVersion="14" ma:contentTypeDescription="Create a new document." ma:contentTypeScope="" ma:versionID="b3aa1f37ed23f3273197e2b165797313">
   <xsd:schema xmlns:xsd="http://www.w3.org/2001/XMLSchema" xmlns:xs="http://www.w3.org/2001/XMLSchema" xmlns:p="http://schemas.microsoft.com/office/2006/metadata/properties" xmlns:ns2="b86e46b4-8cb4-4c9b-af91-82a4fe689175" xmlns:ns3="4ea98688-c254-4620-a63b-978b805c7ea0" targetNamespace="http://schemas.microsoft.com/office/2006/metadata/properties" ma:root="true" ma:fieldsID="ef16f82ccfceeee2392493526580d502" ns2:_="" ns3:_="">
     <xsd:import namespace="b86e46b4-8cb4-4c9b-af91-82a4fe689175"/>
@@ -10985,11 +11073,16 @@
 </ct:contentTypeSchema>
 </file>
 
-<file path=customXml/item3.xml><?xml version="1.0" encoding="utf-8"?>
-<b:Sources xmlns:b="http://schemas.openxmlformats.org/officeDocument/2006/bibliography" xmlns="http://schemas.openxmlformats.org/officeDocument/2006/bibliography" SelectedStyle="\APASixthEditionOfficeOnline.xsl" StyleName="APA" Version="6"/>
+<file path=customXml/item2.xml><?xml version="1.0" encoding="utf-8"?>
+<?mso-contentType ?>
+<FormTemplates xmlns="http://schemas.microsoft.com/sharepoint/v3/contenttype/forms">
+  <Display>DocumentLibraryForm</Display>
+  <Edit>DocumentLibraryForm</Edit>
+  <New>DocumentLibraryForm</New>
+</FormTemplates>
 </file>
 
-<file path=customXml/item4.xml><?xml version="1.0" encoding="utf-8"?>
+<file path=customXml/item3.xml><?xml version="1.0" encoding="utf-8"?>
 <p:properties xmlns:p="http://schemas.microsoft.com/office/2006/metadata/properties" xmlns:xsi="http://www.w3.org/2001/XMLSchema-instance" xmlns:pc="http://schemas.microsoft.com/office/infopath/2007/PartnerControls">
   <documentManagement>
     <lcf76f155ced4ddcb4097134ff3c332f xmlns="b86e46b4-8cb4-4c9b-af91-82a4fe689175">
@@ -10999,7 +11092,15 @@
 </p:properties>
 </file>
 
+<file path=customXml/item4.xml><?xml version="1.0" encoding="utf-8"?>
+<b:Sources xmlns:b="http://schemas.openxmlformats.org/officeDocument/2006/bibliography" xmlns="http://schemas.openxmlformats.org/officeDocument/2006/bibliography" SelectedStyle="\APASixthEditionOfficeOnline.xsl" StyleName="APA" Version="6"/>
+</file>
+
 <file path=customXml/itemProps1.xml><?xml version="1.0" encoding="utf-8"?>
+<ds:datastoreItem xmlns:ds="http://schemas.openxmlformats.org/officeDocument/2006/customXml" ds:itemID="{3ECB800E-71E4-4B1A-938B-C91CEDAC2C58}"/>
+</file>
+
+<file path=customXml/itemProps2.xml><?xml version="1.0" encoding="utf-8"?>
 <ds:datastoreItem xmlns:ds="http://schemas.openxmlformats.org/officeDocument/2006/customXml" ds:itemID="{72AAA4BC-5DDC-495F-A8B4-9C718BA5CCC0}">
   <ds:schemaRefs>
     <ds:schemaRef ds:uri="http://schemas.microsoft.com/sharepoint/v3/contenttype/forms"/>
@@ -11007,34 +11108,7 @@
 </ds:datastoreItem>
 </file>
 
-<file path=customXml/itemProps2.xml><?xml version="1.0" encoding="utf-8"?>
-<ds:datastoreItem xmlns:ds="http://schemas.openxmlformats.org/officeDocument/2006/customXml" ds:itemID="{3ECB800E-71E4-4B1A-938B-C91CEDAC2C58}">
-  <ds:schemaRefs>
-    <ds:schemaRef ds:uri="http://schemas.microsoft.com/office/2006/metadata/contentType"/>
-    <ds:schemaRef ds:uri="http://schemas.microsoft.com/office/2006/metadata/properties/metaAttributes"/>
-    <ds:schemaRef ds:uri="http://www.w3.org/2001/XMLSchema"/>
-    <ds:schemaRef ds:uri="http://schemas.microsoft.com/office/2006/metadata/properties"/>
-    <ds:schemaRef ds:uri="b86e46b4-8cb4-4c9b-af91-82a4fe689175"/>
-    <ds:schemaRef ds:uri="4ea98688-c254-4620-a63b-978b805c7ea0"/>
-    <ds:schemaRef ds:uri="http://schemas.microsoft.com/office/2006/documentManagement/types"/>
-    <ds:schemaRef ds:uri="http://schemas.microsoft.com/office/infopath/2007/PartnerControls"/>
-    <ds:schemaRef ds:uri="http://schemas.openxmlformats.org/package/2006/metadata/core-properties"/>
-    <ds:schemaRef ds:uri="http://purl.org/dc/elements/1.1/"/>
-    <ds:schemaRef ds:uri="http://purl.org/dc/terms/"/>
-    <ds:schemaRef ds:uri="http://schemas.microsoft.com/internal/obd"/>
-  </ds:schemaRefs>
-</ds:datastoreItem>
-</file>
-
 <file path=customXml/itemProps3.xml><?xml version="1.0" encoding="utf-8"?>
-<ds:datastoreItem xmlns:ds="http://schemas.openxmlformats.org/officeDocument/2006/customXml" ds:itemID="{399C0CD5-9DA8-4408-BAFB-34398FE49901}">
-  <ds:schemaRefs>
-    <ds:schemaRef ds:uri="http://schemas.openxmlformats.org/officeDocument/2006/bibliography"/>
-  </ds:schemaRefs>
-</ds:datastoreItem>
-</file>
-
-<file path=customXml/itemProps4.xml><?xml version="1.0" encoding="utf-8"?>
 <ds:datastoreItem xmlns:ds="http://schemas.openxmlformats.org/officeDocument/2006/customXml" ds:itemID="{DA3DFDC2-3CED-426A-909C-02CAE6FB2354}">
   <ds:schemaRefs>
     <ds:schemaRef ds:uri="http://schemas.microsoft.com/office/2006/metadata/properties"/>
@@ -11042,4 +11116,12 @@
     <ds:schemaRef ds:uri="b86e46b4-8cb4-4c9b-af91-82a4fe689175"/>
   </ds:schemaRefs>
 </ds:datastoreItem>
+</file>
+
+<file path=customXml/itemProps4.xml><?xml version="1.0" encoding="utf-8"?>
+<ds:datastoreItem xmlns:ds="http://schemas.openxmlformats.org/officeDocument/2006/customXml" ds:itemID="{399C0CD5-9DA8-4408-BAFB-34398FE49901}">
+  <ds:schemaRefs>
+    <ds:schemaRef ds:uri="http://schemas.openxmlformats.org/officeDocument/2006/bibliography"/>
+  </ds:schemaRefs>
+</ds:datastoreItem>
 </file>
</xml_diff>